<commit_message>
link symbol from ms word
</commit_message>
<xml_diff>
--- a/icon resources.docx
+++ b/icon resources.docx
@@ -39,11 +39,49 @@
       </w:hyperlink>
     </w:p>
     <w:p>
+      <w:pPr>
+        <w:pBdr>
+          <w:bottom w:val="single" w:sz="6" w:space="1" w:color="auto"/>
+        </w:pBdr>
+      </w:pPr>
       <w:r>
         <w:t>Password normal.</w:t>
       </w:r>
+    </w:p>
+    <w:p>
       <w:bookmarkStart w:id="0" w:name="_GoBack"/>
       <w:bookmarkEnd w:id="0"/>
+    </w:p>
+    <w:p>
+      <w:r>
+        <w:t>Link symbol from plain Microsoft word.</w:t>
+      </w:r>
+    </w:p>
+    <w:p>
+      <w:r>
+        <w:t>Alt + 5</w:t>
+      </w:r>
+    </w:p>
+    <w:p>
+      <w:pPr>
+        <w:pBdr>
+          <w:bottom w:val="single" w:sz="6" w:space="1" w:color="auto"/>
+        </w:pBdr>
+        <w:spacing w:line="360" w:lineRule="auto"/>
+      </w:pPr>
+      <w:r>
+        <w:t>∞</w:t>
+      </w:r>
+    </w:p>
+    <w:p>
+      <w:pPr>
+        <w:spacing w:line="360" w:lineRule="auto"/>
+      </w:pPr>
+    </w:p>
+    <w:p>
+      <w:pPr>
+        <w:spacing w:line="360" w:lineRule="auto"/>
+      </w:pPr>
     </w:p>
     <w:sectPr>
       <w:pgSz w:w="11900" w:h="16840"/>
@@ -174,6 +212,7 @@
     <w:lsdException w:name="HTML Sample" w:semiHidden="1" w:unhideWhenUsed="1"/>
     <w:lsdException w:name="HTML Typewriter" w:semiHidden="1" w:unhideWhenUsed="1"/>
     <w:lsdException w:name="HTML Variable" w:semiHidden="1" w:unhideWhenUsed="1"/>
+    <w:lsdException w:name="Normal Table" w:semiHidden="1" w:unhideWhenUsed="1"/>
     <w:lsdException w:name="annotation subject" w:semiHidden="1" w:unhideWhenUsed="1"/>
     <w:lsdException w:name="No List" w:semiHidden="1" w:unhideWhenUsed="1"/>
     <w:lsdException w:name="Outline List 1" w:semiHidden="1" w:unhideWhenUsed="1"/>
@@ -220,8 +259,10 @@
     <w:lsdException w:name="Table Subtle 2" w:semiHidden="1" w:unhideWhenUsed="1"/>
     <w:lsdException w:name="Table Web 1" w:semiHidden="1" w:unhideWhenUsed="1"/>
     <w:lsdException w:name="Table Web 2" w:semiHidden="1" w:unhideWhenUsed="1"/>
+    <w:lsdException w:name="Table Web 3" w:semiHidden="1" w:unhideWhenUsed="1"/>
     <w:lsdException w:name="Balloon Text" w:semiHidden="1" w:unhideWhenUsed="1"/>
     <w:lsdException w:name="Table Grid" w:uiPriority="39"/>
+    <w:lsdException w:name="Table Theme" w:semiHidden="1" w:unhideWhenUsed="1"/>
     <w:lsdException w:name="Placeholder Text" w:semiHidden="1"/>
     <w:lsdException w:name="No Spacing" w:uiPriority="1" w:qFormat="1"/>
     <w:lsdException w:name="Light Shading" w:uiPriority="60"/>

</xml_diff>